<commit_message>
task 15 LINQtoExcel solved with ExcelLibrary.dll
</commit_message>
<xml_diff>
--- a/Softuni/FunctionalProgrammingHW/TASKS.docx
+++ b/Softuni/FunctionalProgrammingHW/TASKS.docx
@@ -199,7 +199,7 @@
         <w:t>StringBuilder</w:t>
       </w:r>
       <w:r>
-        <w:t>, but should modify the existing one and return it as a result.</w:t>
+        <w:t xml:space="preserve">, but should modify the existing one and </w:t>
       </w:r>
     </w:p>
     <w:p>
@@ -210,36 +210,8 @@
           <w:numId w:val="39"/>
         </w:numPr>
       </w:pPr>
-      <w:r>
-        <w:rPr>
-          <w:b/>
-          <w:noProof/>
-        </w:rPr>
-        <w:t>AppendAll</w:t>
-      </w:r>
-      <w:r>
-        <w:rPr>
-          <w:b/>
-          <w:noProof/>
-        </w:rPr>
-        <w:t>&lt;T&gt;</w:t>
-      </w:r>
-      <w:r>
-        <w:rPr>
-          <w:b/>
-          <w:noProof/>
-        </w:rPr>
-        <w:t>(IEnumerable&lt;T&gt; items)</w:t>
-      </w:r>
-      <w:r>
-        <w:t xml:space="preserve"> – appends </w:t>
-      </w:r>
-      <w:r>
-        <w:t xml:space="preserve">the string representations of all </w:t>
-      </w:r>
-      <w:r>
-        <w:t xml:space="preserve">items from the specified </w:t>
-      </w:r>
+      <w:bookmarkStart w:id="0" w:name="_GoBack"/>
+      <w:bookmarkEnd w:id="0"/>
       <w:r>
         <w:t xml:space="preserve">collection. Use </w:t>
       </w:r>
@@ -455,8 +427,6 @@
         </w:rPr>
         <w:t>WhereEndsWith</w:t>
       </w:r>
-      <w:bookmarkStart w:id="0" w:name="_GoBack"/>
-      <w:bookmarkEnd w:id="0"/>
       <w:r>
         <w:rPr>
           <w:b/>
@@ -906,7 +876,6 @@
         <w:pStyle w:val="Heading2"/>
       </w:pPr>
       <w:r>
-        <w:lastRenderedPageBreak/>
         <w:t>Students by Age</w:t>
       </w:r>
     </w:p>
@@ -986,6 +955,7 @@
         <w:pStyle w:val="Heading2"/>
       </w:pPr>
       <w:r>
+        <w:lastRenderedPageBreak/>
         <w:t xml:space="preserve">Sort </w:t>
       </w:r>
       <w:r>
@@ -3929,7 +3899,11 @@
         </mc:Choice>
         <mc:Fallback>
           <w:pict>
-            <v:shape w14:anchorId="4E4E9DDB" id="Text Box 3" o:spid="_x0000_s1027" type="#_x0000_t202" style="position:absolute;margin-left:446.5pt;margin-top:33.55pt;width:70.9pt;height:15.95pt;z-index:251663360;visibility:visible;mso-wrap-style:square;mso-width-percent:0;mso-height-percent:0;mso-wrap-distance-left:9pt;mso-wrap-distance-top:0;mso-wrap-distance-right:9pt;mso-wrap-distance-bottom:0;mso-position-horizontal:absolute;mso-position-horizontal-relative:text;mso-position-vertical:absolute;mso-position-vertical-relative:text;mso-width-percent:0;mso-height-percent:0;mso-width-relative:margin;mso-height-relative:margin;v-text-anchor:middle" o:gfxdata="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" filled="f" stroked="f" strokeweight=".5pt">
+            <v:shapetype w14:anchorId="4E4E9DDB" id="_x0000_t202" coordsize="21600,21600" o:spt="202" path="m,l,21600r21600,l21600,xe">
+              <v:stroke joinstyle="miter"/>
+              <v:path gradientshapeok="t" o:connecttype="rect"/>
+            </v:shapetype>
+            <v:shape id="Text Box 3" o:spid="_x0000_s1027" type="#_x0000_t202" style="position:absolute;margin-left:446.5pt;margin-top:33.55pt;width:70.9pt;height:15.95pt;z-index:251663360;visibility:visible;mso-wrap-style:square;mso-width-percent:0;mso-height-percent:0;mso-wrap-distance-left:9pt;mso-wrap-distance-top:0;mso-wrap-distance-right:9pt;mso-wrap-distance-bottom:0;mso-position-horizontal:absolute;mso-position-horizontal-relative:text;mso-position-vertical:absolute;mso-position-vertical-relative:text;mso-width-percent:0;mso-height-percent:0;mso-width-relative:margin;mso-height-relative:margin;v-text-anchor:middle" o:gfxdata="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" filled="f" stroked="f" strokeweight=".5pt">
               <v:textbox inset="0,0,0,0">
                 <w:txbxContent>
                   <w:p>
@@ -4769,7 +4743,7 @@
                           <wp:extent cx="200025" cy="200025"/>
                           <wp:effectExtent l="0" t="0" r="9525" b="9525"/>
                           <wp:docPr id="10" name="Picture 10" title="Software University">
-                            <a:hlinkClick xmlns:a="http://schemas.openxmlformats.org/drawingml/2006/main" r:id="rId3"/>
+                            <a:hlinkClick xmlns:a="http://schemas.openxmlformats.org/drawingml/2006/main" r:id="rId24"/>
                           </wp:docPr>
                           <wp:cNvGraphicFramePr/>
                           <a:graphic xmlns:a="http://schemas.openxmlformats.org/drawingml/2006/main">
@@ -4777,12 +4751,12 @@
                               <pic:pic xmlns:pic="http://schemas.openxmlformats.org/drawingml/2006/picture">
                                 <pic:nvPicPr>
                                   <pic:cNvPr id="93" name="Picture 3" title="Software University">
-                                    <a:hlinkClick r:id="rId3"/>
+                                    <a:hlinkClick r:id="rId24"/>
                                   </pic:cNvPr>
                                   <pic:cNvPicPr/>
                                 </pic:nvPicPr>
                                 <pic:blipFill>
-                                  <a:blip r:embed="rId4"/>
+                                  <a:blip r:embed="rId25"/>
                                   <a:stretch>
                                     <a:fillRect/>
                                   </a:stretch>
@@ -4820,7 +4794,7 @@
                           <wp:extent cx="200025" cy="200025"/>
                           <wp:effectExtent l="0" t="0" r="9525" b="9525"/>
                           <wp:docPr id="11" name="Picture 11" title="Software University Foundation">
-                            <a:hlinkClick xmlns:a="http://schemas.openxmlformats.org/drawingml/2006/main" r:id="rId1"/>
+                            <a:hlinkClick xmlns:a="http://schemas.openxmlformats.org/drawingml/2006/main" r:id="rId26"/>
                           </wp:docPr>
                           <wp:cNvGraphicFramePr/>
                           <a:graphic xmlns:a="http://schemas.openxmlformats.org/drawingml/2006/main">
@@ -4828,12 +4802,12 @@
                               <pic:pic xmlns:pic="http://schemas.openxmlformats.org/drawingml/2006/picture">
                                 <pic:nvPicPr>
                                   <pic:cNvPr id="94" name="Picture 4" title="Software University Foundation">
-                                    <a:hlinkClick r:id="rId1"/>
+                                    <a:hlinkClick r:id="rId26"/>
                                   </pic:cNvPr>
                                   <pic:cNvPicPr/>
                                 </pic:nvPicPr>
                                 <pic:blipFill>
-                                  <a:blip r:embed="rId5"/>
+                                  <a:blip r:embed="rId27"/>
                                   <a:stretch>
                                     <a:fillRect/>
                                   </a:stretch>
@@ -4871,7 +4845,7 @@
                           <wp:extent cx="200025" cy="200025"/>
                           <wp:effectExtent l="0" t="0" r="9525" b="9525"/>
                           <wp:docPr id="15" name="Picture 15" title="Software University @ Facebook">
-                            <a:hlinkClick xmlns:a="http://schemas.openxmlformats.org/drawingml/2006/main" r:id="rId6"/>
+                            <a:hlinkClick xmlns:a="http://schemas.openxmlformats.org/drawingml/2006/main" r:id="rId28"/>
                           </wp:docPr>
                           <wp:cNvGraphicFramePr/>
                           <a:graphic xmlns:a="http://schemas.openxmlformats.org/drawingml/2006/main">
@@ -4879,12 +4853,12 @@
                               <pic:pic xmlns:pic="http://schemas.openxmlformats.org/drawingml/2006/picture">
                                 <pic:nvPicPr>
                                   <pic:cNvPr id="95" name="Picture 11" title="Software University @ Facebook">
-                                    <a:hlinkClick r:id="rId6"/>
+                                    <a:hlinkClick r:id="rId28"/>
                                   </pic:cNvPr>
                                   <pic:cNvPicPr/>
                                 </pic:nvPicPr>
                                 <pic:blipFill>
-                                  <a:blip r:embed="rId7"/>
+                                  <a:blip r:embed="rId29"/>
                                   <a:stretch>
                                     <a:fillRect/>
                                   </a:stretch>
@@ -4922,7 +4896,7 @@
                           <wp:extent cx="200025" cy="200025"/>
                           <wp:effectExtent l="0" t="0" r="9525" b="9525"/>
                           <wp:docPr id="16" name="Picture 16" title="Software University @ Twitter">
-                            <a:hlinkClick xmlns:a="http://schemas.openxmlformats.org/drawingml/2006/main" r:id="rId8"/>
+                            <a:hlinkClick xmlns:a="http://schemas.openxmlformats.org/drawingml/2006/main" r:id="rId30"/>
                           </wp:docPr>
                           <wp:cNvGraphicFramePr/>
                           <a:graphic xmlns:a="http://schemas.openxmlformats.org/drawingml/2006/main">
@@ -4930,12 +4904,12 @@
                               <pic:pic xmlns:pic="http://schemas.openxmlformats.org/drawingml/2006/picture">
                                 <pic:nvPicPr>
                                   <pic:cNvPr id="96" name="Picture 16" title="Software University @ Twitter">
-                                    <a:hlinkClick r:id="rId8"/>
+                                    <a:hlinkClick r:id="rId30"/>
                                   </pic:cNvPr>
                                   <pic:cNvPicPr/>
                                 </pic:nvPicPr>
                                 <pic:blipFill>
-                                  <a:blip r:embed="rId9"/>
+                                  <a:blip r:embed="rId31"/>
                                   <a:stretch>
                                     <a:fillRect/>
                                   </a:stretch>
@@ -4973,7 +4947,7 @@
                           <wp:extent cx="200025" cy="200025"/>
                           <wp:effectExtent l="0" t="0" r="9525" b="9525"/>
                           <wp:docPr id="18" name="Picture 18" title="Software University @ YouTube">
-                            <a:hlinkClick xmlns:a="http://schemas.openxmlformats.org/drawingml/2006/main" r:id="rId10"/>
+                            <a:hlinkClick xmlns:a="http://schemas.openxmlformats.org/drawingml/2006/main" r:id="rId32"/>
                           </wp:docPr>
                           <wp:cNvGraphicFramePr/>
                           <a:graphic xmlns:a="http://schemas.openxmlformats.org/drawingml/2006/main">
@@ -4981,12 +4955,12 @@
                               <pic:pic xmlns:pic="http://schemas.openxmlformats.org/drawingml/2006/picture">
                                 <pic:nvPicPr>
                                   <pic:cNvPr id="97" name="Picture 23" title="Software University @ YouTube">
-                                    <a:hlinkClick r:id="rId10"/>
+                                    <a:hlinkClick r:id="rId32"/>
                                   </pic:cNvPr>
                                   <pic:cNvPicPr/>
                                 </pic:nvPicPr>
                                 <pic:blipFill>
-                                  <a:blip r:embed="rId11"/>
+                                  <a:blip r:embed="rId33"/>
                                   <a:stretch>
                                     <a:fillRect/>
                                   </a:stretch>
@@ -5024,7 +4998,7 @@
                           <wp:extent cx="200025" cy="200025"/>
                           <wp:effectExtent l="0" t="0" r="9525" b="9525"/>
                           <wp:docPr id="19" name="Picture 19" title="Software University @ Google+">
-                            <a:hlinkClick xmlns:a="http://schemas.openxmlformats.org/drawingml/2006/main" r:id="rId12"/>
+                            <a:hlinkClick xmlns:a="http://schemas.openxmlformats.org/drawingml/2006/main" r:id="rId34"/>
                           </wp:docPr>
                           <wp:cNvGraphicFramePr/>
                           <a:graphic xmlns:a="http://schemas.openxmlformats.org/drawingml/2006/main">
@@ -5032,12 +5006,12 @@
                               <pic:pic xmlns:pic="http://schemas.openxmlformats.org/drawingml/2006/picture">
                                 <pic:nvPicPr>
                                   <pic:cNvPr id="98" name="Picture 25" title="Software University @ Google+">
-                                    <a:hlinkClick r:id="rId12"/>
+                                    <a:hlinkClick r:id="rId34"/>
                                   </pic:cNvPr>
                                   <pic:cNvPicPr/>
                                 </pic:nvPicPr>
                                 <pic:blipFill>
-                                  <a:blip r:embed="rId13"/>
+                                  <a:blip r:embed="rId35"/>
                                   <a:stretch>
                                     <a:fillRect/>
                                   </a:stretch>
@@ -5075,7 +5049,7 @@
                           <wp:extent cx="200025" cy="200025"/>
                           <wp:effectExtent l="0" t="0" r="9525" b="9525"/>
                           <wp:docPr id="20" name="Picture 20" title="Software University @ LinkedIn">
-                            <a:hlinkClick xmlns:a="http://schemas.openxmlformats.org/drawingml/2006/main" r:id="rId14"/>
+                            <a:hlinkClick xmlns:a="http://schemas.openxmlformats.org/drawingml/2006/main" r:id="rId36"/>
                           </wp:docPr>
                           <wp:cNvGraphicFramePr/>
                           <a:graphic xmlns:a="http://schemas.openxmlformats.org/drawingml/2006/main">
@@ -5083,12 +5057,12 @@
                               <pic:pic xmlns:pic="http://schemas.openxmlformats.org/drawingml/2006/picture">
                                 <pic:nvPicPr>
                                   <pic:cNvPr id="99" name="Picture 27" title="Software University @ LinkedIn">
-                                    <a:hlinkClick r:id="rId14"/>
+                                    <a:hlinkClick r:id="rId36"/>
                                   </pic:cNvPr>
                                   <pic:cNvPicPr/>
                                 </pic:nvPicPr>
                                 <pic:blipFill>
-                                  <a:blip r:embed="rId15"/>
+                                  <a:blip r:embed="rId37"/>
                                   <a:stretch>
                                     <a:fillRect/>
                                   </a:stretch>
@@ -5126,7 +5100,7 @@
                           <wp:extent cx="200025" cy="200025"/>
                           <wp:effectExtent l="0" t="0" r="9525" b="9525"/>
                           <wp:docPr id="21" name="Picture 21" title="Software University @ SlideShare">
-                            <a:hlinkClick xmlns:a="http://schemas.openxmlformats.org/drawingml/2006/main" r:id="rId16"/>
+                            <a:hlinkClick xmlns:a="http://schemas.openxmlformats.org/drawingml/2006/main" r:id="rId38"/>
                           </wp:docPr>
                           <wp:cNvGraphicFramePr/>
                           <a:graphic xmlns:a="http://schemas.openxmlformats.org/drawingml/2006/main">
@@ -5134,12 +5108,12 @@
                               <pic:pic xmlns:pic="http://schemas.openxmlformats.org/drawingml/2006/picture">
                                 <pic:nvPicPr>
                                   <pic:cNvPr id="101" name="Picture 99" title="Software University @ SlideShare">
-                                    <a:hlinkClick r:id="rId16"/>
+                                    <a:hlinkClick r:id="rId38"/>
                                   </pic:cNvPr>
                                   <pic:cNvPicPr/>
                                 </pic:nvPicPr>
                                 <pic:blipFill>
-                                  <a:blip r:embed="rId17"/>
+                                  <a:blip r:embed="rId39"/>
                                   <a:stretch>
                                     <a:fillRect/>
                                   </a:stretch>
@@ -5177,7 +5151,7 @@
                           <wp:extent cx="200025" cy="200025"/>
                           <wp:effectExtent l="0" t="0" r="9525" b="9525"/>
                           <wp:docPr id="22" name="Picture 22" title="Software University @ GitHub">
-                            <a:hlinkClick xmlns:a="http://schemas.openxmlformats.org/drawingml/2006/main" r:id="rId18"/>
+                            <a:hlinkClick xmlns:a="http://schemas.openxmlformats.org/drawingml/2006/main" r:id="rId40"/>
                           </wp:docPr>
                           <wp:cNvGraphicFramePr/>
                           <a:graphic xmlns:a="http://schemas.openxmlformats.org/drawingml/2006/main">
@@ -5185,12 +5159,12 @@
                               <pic:pic xmlns:pic="http://schemas.openxmlformats.org/drawingml/2006/picture">
                                 <pic:nvPicPr>
                                   <pic:cNvPr id="102" name="Picture 35" title="Software University @ GitHub">
-                                    <a:hlinkClick r:id="rId18"/>
+                                    <a:hlinkClick r:id="rId40"/>
                                   </pic:cNvPr>
                                   <pic:cNvPicPr/>
                                 </pic:nvPicPr>
                                 <pic:blipFill>
-                                  <a:blip r:embed="rId19"/>
+                                  <a:blip r:embed="rId41"/>
                                   <a:stretch>
                                     <a:fillRect/>
                                   </a:stretch>
@@ -5228,7 +5202,7 @@
                           <wp:extent cx="200025" cy="200025"/>
                           <wp:effectExtent l="0" t="0" r="9525" b="9525"/>
                           <wp:docPr id="23" name="Picture 23" title="Software University: Email Us">
-                            <a:hlinkClick xmlns:a="http://schemas.openxmlformats.org/drawingml/2006/main" r:id="rId20"/>
+                            <a:hlinkClick xmlns:a="http://schemas.openxmlformats.org/drawingml/2006/main" r:id="rId42"/>
                           </wp:docPr>
                           <wp:cNvGraphicFramePr/>
                           <a:graphic xmlns:a="http://schemas.openxmlformats.org/drawingml/2006/main">
@@ -5236,12 +5210,12 @@
                               <pic:pic xmlns:pic="http://schemas.openxmlformats.org/drawingml/2006/picture">
                                 <pic:nvPicPr>
                                   <pic:cNvPr id="103" name="Picture 85" title="Software University: Email Us">
-                                    <a:hlinkClick r:id="rId20"/>
+                                    <a:hlinkClick r:id="rId42"/>
                                   </pic:cNvPr>
                                   <pic:cNvPicPr/>
                                 </pic:nvPicPr>
                                 <pic:blipFill>
-                                  <a:blip r:embed="rId21"/>
+                                  <a:blip r:embed="rId43"/>
                                   <a:stretch>
                                     <a:fillRect/>
                                   </a:stretch>
@@ -5405,7 +5379,7 @@
                                 <wp:extent cx="1360800" cy="439200"/>
                                 <wp:effectExtent l="0" t="0" r="0" b="0"/>
                                 <wp:docPr id="24" name="Picture 24" title="Software University Foundation - logo">
-                                  <a:hlinkClick xmlns:a="http://schemas.openxmlformats.org/drawingml/2006/main" r:id="rId22"/>
+                                  <a:hlinkClick xmlns:a="http://schemas.openxmlformats.org/drawingml/2006/main" r:id="rId1"/>
                                 </wp:docPr>
                                 <wp:cNvGraphicFramePr>
                                   <a:graphicFrameLocks xmlns:a="http://schemas.openxmlformats.org/drawingml/2006/main"/>
@@ -5415,12 +5389,12 @@
                                     <pic:pic xmlns:pic="http://schemas.openxmlformats.org/drawingml/2006/picture">
                                       <pic:nvPicPr>
                                         <pic:cNvPr id="1" name="Picture 1" title="Software University Foundation - logo">
-                                          <a:hlinkClick r:id="rId24"/>
+                                          <a:hlinkClick r:id="rId44"/>
                                         </pic:cNvPr>
                                         <pic:cNvPicPr/>
                                       </pic:nvPicPr>
                                       <pic:blipFill>
-                                        <a:blip r:embed="rId25">
+                                        <a:blip r:embed="rId45">
                                           <a:extLst>
                                             <a:ext uri="{28A0092B-C50C-407E-A947-70E740481C1C}">
                                               <a14:useLocalDpi xmlns:a14="http://schemas.microsoft.com/office/drawing/2010/main" val="0"/>
@@ -5489,7 +5463,7 @@
                           <wp:extent cx="1360800" cy="439200"/>
                           <wp:effectExtent l="0" t="0" r="0" b="0"/>
                           <wp:docPr id="24" name="Picture 24" title="Software University Foundation - logo">
-                            <a:hlinkClick xmlns:a="http://schemas.openxmlformats.org/drawingml/2006/main" r:id="rId1"/>
+                            <a:hlinkClick xmlns:a="http://schemas.openxmlformats.org/drawingml/2006/main" r:id="rId26"/>
                           </wp:docPr>
                           <wp:cNvGraphicFramePr>
                             <a:graphicFrameLocks xmlns:a="http://schemas.openxmlformats.org/drawingml/2006/main"/>
@@ -5499,12 +5473,12 @@
                               <pic:pic xmlns:pic="http://schemas.openxmlformats.org/drawingml/2006/picture">
                                 <pic:nvPicPr>
                                   <pic:cNvPr id="1" name="Picture 1" title="Software University Foundation - logo">
-                                    <a:hlinkClick r:id="rId24"/>
+                                    <a:hlinkClick r:id="rId46"/>
                                   </pic:cNvPr>
                                   <pic:cNvPicPr/>
                                 </pic:nvPicPr>
                                 <pic:blipFill>
-                                  <a:blip r:embed="rId25">
+                                  <a:blip r:embed="rId47">
                                     <a:extLst>
                                       <a:ext uri="{28A0092B-C50C-407E-A947-70E740481C1C}">
                                         <a14:useLocalDpi xmlns:a14="http://schemas.microsoft.com/office/drawing/2010/main" val="0"/>
@@ -11298,7 +11272,7 @@
 </file>
 
 <file path=customXml/itemProps1.xml><?xml version="1.0" encoding="utf-8"?>
-<ds:datastoreItem xmlns:ds="http://schemas.openxmlformats.org/officeDocument/2006/customXml" ds:itemID="{CFC73120-A64D-488D-9586-28627F02C832}">
+<ds:datastoreItem xmlns:ds="http://schemas.openxmlformats.org/officeDocument/2006/customXml" ds:itemID="{FB56D007-7969-4CE3-83B7-6CD6A9B06C74}">
   <ds:schemaRefs>
     <ds:schemaRef ds:uri="http://schemas.openxmlformats.org/officeDocument/2006/bibliography"/>
   </ds:schemaRefs>

</xml_diff>